<commit_message>
Odradjene sitne modifikacije na SSU-ovima i kodu
</commit_message>
<xml_diff>
--- a/Dokumentacija/Faza2/SSU/SSU Azuriranje.docx
+++ b/Dokumentacija/Faza2/SSU/SSU Azuriranje.docx
@@ -1,6 +1,6 @@
 
 <file path=word/document.xml><?xml version="1.0" encoding="utf-8"?>
-<w:document xmlns:wpc="http://schemas.microsoft.com/office/word/2010/wordprocessingCanvas" xmlns:cx="http://schemas.microsoft.com/office/drawing/2014/chartex" xmlns:cx1="http://schemas.microsoft.com/office/drawing/2015/9/8/chartex" xmlns:cx2="http://schemas.microsoft.com/office/drawing/2015/10/21/chartex" xmlns:cx3="http://schemas.microsoft.com/office/drawing/2016/5/9/chartex" xmlns:cx4="http://schemas.microsoft.com/office/drawing/2016/5/10/chartex" xmlns:cx5="http://schemas.microsoft.com/office/drawing/2016/5/11/chartex" xmlns:cx6="http://schemas.microsoft.com/office/drawing/2016/5/12/chartex" xmlns:cx7="http://schemas.microsoft.com/office/drawing/2016/5/13/chartex" xmlns:cx8="http://schemas.microsoft.com/office/drawing/2016/5/14/chartex" xmlns:mc="http://schemas.openxmlformats.org/markup-compatibility/2006" xmlns:aink="http://schemas.microsoft.com/office/drawing/2016/ink" xmlns:am3d="http://schemas.microsoft.com/office/drawing/2017/model3d" xmlns:o="urn:schemas-microsoft-com:office:office" xmlns:r="http://schemas.openxmlformats.org/officeDocument/2006/relationships" xmlns:m="http://schemas.openxmlformats.org/officeDocument/2006/math" xmlns:v="urn:schemas-microsoft-com:vml" xmlns:wp14="http://schemas.microsoft.com/office/word/2010/wordprocessingDrawing" xmlns:wp="http://schemas.openxmlformats.org/drawingml/2006/wordprocessingDrawing" xmlns:w10="urn:schemas-microsoft-com:office:word" xmlns:w="http://schemas.openxmlformats.org/wordprocessingml/2006/main" xmlns:w14="http://schemas.microsoft.com/office/word/2010/wordml" xmlns:w15="http://schemas.microsoft.com/office/word/2012/wordml" xmlns:w16cex="http://schemas.microsoft.com/office/word/2018/wordml/cex" xmlns:w16cid="http://schemas.microsoft.com/office/word/2016/wordml/cid" xmlns:w16="http://schemas.microsoft.com/office/word/2018/wordml" xmlns:w16se="http://schemas.microsoft.com/office/word/2015/wordml/symex" xmlns:wpg="http://schemas.microsoft.com/office/word/2010/wordprocessingGroup" xmlns:wpi="http://schemas.microsoft.com/office/word/2010/wordprocessingInk" xmlns:wne="http://schemas.microsoft.com/office/word/2006/wordml" xmlns:wps="http://schemas.microsoft.com/office/word/2010/wordprocessingShape" mc:Ignorable="w14 w15 w16se w16cid w16 w16cex wp14">
+<w:document xmlns:wpc="http://schemas.microsoft.com/office/word/2010/wordprocessingCanvas" xmlns:cx="http://schemas.microsoft.com/office/drawing/2014/chartex" xmlns:cx1="http://schemas.microsoft.com/office/drawing/2015/9/8/chartex" xmlns:cx2="http://schemas.microsoft.com/office/drawing/2015/10/21/chartex" xmlns:cx3="http://schemas.microsoft.com/office/drawing/2016/5/9/chartex" xmlns:cx4="http://schemas.microsoft.com/office/drawing/2016/5/10/chartex" xmlns:cx5="http://schemas.microsoft.com/office/drawing/2016/5/11/chartex" xmlns:cx6="http://schemas.microsoft.com/office/drawing/2016/5/12/chartex" xmlns:cx7="http://schemas.microsoft.com/office/drawing/2016/5/13/chartex" xmlns:cx8="http://schemas.microsoft.com/office/drawing/2016/5/14/chartex" xmlns:mc="http://schemas.openxmlformats.org/markup-compatibility/2006" xmlns:aink="http://schemas.microsoft.com/office/drawing/2016/ink" xmlns:am3d="http://schemas.microsoft.com/office/drawing/2017/model3d" xmlns:o="urn:schemas-microsoft-com:office:office" xmlns:r="http://schemas.openxmlformats.org/officeDocument/2006/relationships" xmlns:m="http://schemas.openxmlformats.org/officeDocument/2006/math" xmlns:v="urn:schemas-microsoft-com:vml" xmlns:wp14="http://schemas.microsoft.com/office/word/2010/wordprocessingDrawing" xmlns:wp="http://schemas.openxmlformats.org/drawingml/2006/wordprocessingDrawing" xmlns:w10="urn:schemas-microsoft-com:office:word" xmlns:w="http://schemas.openxmlformats.org/wordprocessingml/2006/main" xmlns:w14="http://schemas.microsoft.com/office/word/2010/wordml" xmlns:w15="http://schemas.microsoft.com/office/word/2012/wordml" xmlns:w16cex="http://schemas.microsoft.com/office/word/2018/wordml/cex" xmlns:w16cid="http://schemas.microsoft.com/office/word/2016/wordml/cid" xmlns:w16="http://schemas.microsoft.com/office/word/2018/wordml" xmlns:w16sdtdh="http://schemas.microsoft.com/office/word/2020/wordml/sdtdatahash" xmlns:w16se="http://schemas.microsoft.com/office/word/2015/wordml/symex" xmlns:wpg="http://schemas.microsoft.com/office/word/2010/wordprocessingGroup" xmlns:wpi="http://schemas.microsoft.com/office/word/2010/wordprocessingInk" xmlns:wne="http://schemas.microsoft.com/office/word/2006/wordml" xmlns:wps="http://schemas.microsoft.com/office/word/2010/wordprocessingShape" mc:Ignorable="w14 w15 w16se w16cid w16 w16cex w16sdtdh wp14">
   <w:body>
     <w:p>
       <w:pPr>
@@ -160,7 +160,24 @@
           <w:szCs w:val="32"/>
           <w:lang w:val="sr-Cyrl-RS"/>
         </w:rPr>
-        <w:t>Верзија 1.0</w:t>
+        <w:t xml:space="preserve">Верзија </w:t>
+      </w:r>
+      <w:r>
+        <w:rPr>
+          <w:rFonts w:asciiTheme="majorHAnsi" w:hAnsiTheme="majorHAnsi"/>
+          <w:sz w:val="32"/>
+          <w:szCs w:val="32"/>
+        </w:rPr>
+        <w:t>2</w:t>
+      </w:r>
+      <w:r>
+        <w:rPr>
+          <w:rFonts w:asciiTheme="majorHAnsi" w:hAnsiTheme="majorHAnsi"/>
+          <w:sz w:val="32"/>
+          <w:szCs w:val="32"/>
+          <w:lang w:val="sr-Cyrl-RS"/>
+        </w:rPr>
+        <w:t>.0</w:t>
       </w:r>
       <w:r>
         <w:br w:type="page"/>
@@ -201,10 +218,10 @@
         <w:tblLook w:val="04A0" w:firstRow="1" w:lastRow="0" w:firstColumn="1" w:lastColumn="0" w:noHBand="0" w:noVBand="1"/>
       </w:tblPr>
       <w:tblGrid>
-        <w:gridCol w:w="2339"/>
         <w:gridCol w:w="2349"/>
-        <w:gridCol w:w="2327"/>
-        <w:gridCol w:w="2335"/>
+        <w:gridCol w:w="2346"/>
+        <w:gridCol w:w="2323"/>
+        <w:gridCol w:w="2332"/>
       </w:tblGrid>
       <w:tr>
         <w:trPr>
@@ -212,7 +229,7 @@
         </w:trPr>
         <w:tc>
           <w:tcPr>
-            <w:tcW w:w="2394" w:type="dxa"/>
+            <w:tcW w:w="2349" w:type="dxa"/>
           </w:tcPr>
           <w:p>
             <w:pPr>
@@ -236,7 +253,7 @@
         </w:tc>
         <w:tc>
           <w:tcPr>
-            <w:tcW w:w="2394" w:type="dxa"/>
+            <w:tcW w:w="2346" w:type="dxa"/>
           </w:tcPr>
           <w:p>
             <w:pPr>
@@ -260,7 +277,7 @@
         </w:tc>
         <w:tc>
           <w:tcPr>
-            <w:tcW w:w="2394" w:type="dxa"/>
+            <w:tcW w:w="2323" w:type="dxa"/>
           </w:tcPr>
           <w:p>
             <w:pPr>
@@ -286,7 +303,7 @@
         </w:tc>
         <w:tc>
           <w:tcPr>
-            <w:tcW w:w="2394" w:type="dxa"/>
+            <w:tcW w:w="2332" w:type="dxa"/>
           </w:tcPr>
           <w:p>
             <w:pPr>
@@ -315,7 +332,7 @@
         </w:trPr>
         <w:tc>
           <w:tcPr>
-            <w:tcW w:w="2394" w:type="dxa"/>
+            <w:tcW w:w="2349" w:type="dxa"/>
           </w:tcPr>
           <w:p>
             <w:pPr>
@@ -337,7 +354,7 @@
         </w:tc>
         <w:tc>
           <w:tcPr>
-            <w:tcW w:w="2394" w:type="dxa"/>
+            <w:tcW w:w="2346" w:type="dxa"/>
           </w:tcPr>
           <w:p>
             <w:pPr>
@@ -359,7 +376,7 @@
         </w:tc>
         <w:tc>
           <w:tcPr>
-            <w:tcW w:w="2394" w:type="dxa"/>
+            <w:tcW w:w="2323" w:type="dxa"/>
           </w:tcPr>
           <w:p>
             <w:pPr>
@@ -381,7 +398,7 @@
         </w:tc>
         <w:tc>
           <w:tcPr>
-            <w:tcW w:w="2394" w:type="dxa"/>
+            <w:tcW w:w="2332" w:type="dxa"/>
             <w:vAlign w:val="center"/>
           </w:tcPr>
           <w:p>
@@ -428,50 +445,105 @@
         </w:trPr>
         <w:tc>
           <w:tcPr>
-            <w:tcW w:w="2394" w:type="dxa"/>
+            <w:tcW w:w="2349" w:type="dxa"/>
+            <w:vAlign w:val="center"/>
           </w:tcPr>
           <w:p>
             <w:pPr>
+              <w:ind w:left="0"/>
+              <w:jc w:val="center"/>
               <w:rPr>
                 <w:szCs w:val="24"/>
+                <w:lang w:val="sr-Cyrl-RS"/>
               </w:rPr>
             </w:pPr>
+            <w:r>
+              <w:rPr>
+                <w:szCs w:val="24"/>
+                <w:lang w:val="sr-Cyrl-RS"/>
+              </w:rPr>
+              <w:t>8.6.2021</w:t>
+            </w:r>
           </w:p>
         </w:tc>
         <w:tc>
           <w:tcPr>
-            <w:tcW w:w="2394" w:type="dxa"/>
+            <w:tcW w:w="2346" w:type="dxa"/>
+            <w:vAlign w:val="center"/>
           </w:tcPr>
           <w:p>
             <w:pPr>
+              <w:jc w:val="left"/>
               <w:rPr>
                 <w:szCs w:val="24"/>
+                <w:lang w:val="sr-Cyrl-RS"/>
               </w:rPr>
             </w:pPr>
+            <w:r>
+              <w:rPr>
+                <w:szCs w:val="24"/>
+                <w:lang w:val="sr-Cyrl-RS"/>
+              </w:rPr>
+              <w:t xml:space="preserve">    2.0</w:t>
+            </w:r>
           </w:p>
         </w:tc>
         <w:tc>
           <w:tcPr>
-            <w:tcW w:w="2394" w:type="dxa"/>
+            <w:tcW w:w="2323" w:type="dxa"/>
+            <w:vAlign w:val="center"/>
           </w:tcPr>
           <w:p>
             <w:pPr>
+              <w:ind w:left="0"/>
+              <w:jc w:val="center"/>
               <w:rPr>
                 <w:szCs w:val="24"/>
               </w:rPr>
             </w:pPr>
+            <w:r>
+              <w:rPr>
+                <w:bCs/>
+                <w:szCs w:val="24"/>
+                <w:lang w:val="sr-Cyrl-RS"/>
+              </w:rPr>
+              <w:t>Исправљен ССУ у односу на имплементацију</w:t>
+            </w:r>
           </w:p>
         </w:tc>
         <w:tc>
           <w:tcPr>
-            <w:tcW w:w="2394" w:type="dxa"/>
+            <w:tcW w:w="2332" w:type="dxa"/>
+            <w:vAlign w:val="center"/>
           </w:tcPr>
           <w:p>
             <w:pPr>
-              <w:rPr>
-                <w:szCs w:val="24"/>
+              <w:pStyle w:val="NoSpacing"/>
+              <w:ind w:left="0"/>
+              <w:jc w:val="center"/>
+              <w:rPr>
+                <w:lang w:val="sr-Cyrl-RS"/>
               </w:rPr>
             </w:pPr>
+            <w:r>
+              <w:rPr>
+                <w:lang w:val="sr-Cyrl-RS"/>
+              </w:rPr>
+              <w:t>Младен Мирчић</w:t>
+            </w:r>
+          </w:p>
+          <w:p>
+            <w:pPr>
+              <w:pStyle w:val="NoSpacing"/>
+              <w:ind w:left="0"/>
+              <w:jc w:val="center"/>
+            </w:pPr>
+            <w:r>
+              <w:rPr>
+                <w:lang w:val="sr-Cyrl-RS"/>
+              </w:rPr>
+              <w:t>Теодора Мијатовић</w:t>
+            </w:r>
           </w:p>
         </w:tc>
       </w:tr>
@@ -481,7 +553,7 @@
         </w:trPr>
         <w:tc>
           <w:tcPr>
-            <w:tcW w:w="2394" w:type="dxa"/>
+            <w:tcW w:w="2349" w:type="dxa"/>
           </w:tcPr>
           <w:p>
             <w:pPr>
@@ -493,7 +565,7 @@
         </w:tc>
         <w:tc>
           <w:tcPr>
-            <w:tcW w:w="2394" w:type="dxa"/>
+            <w:tcW w:w="2346" w:type="dxa"/>
           </w:tcPr>
           <w:p>
             <w:pPr>
@@ -505,7 +577,7 @@
         </w:tc>
         <w:tc>
           <w:tcPr>
-            <w:tcW w:w="2394" w:type="dxa"/>
+            <w:tcW w:w="2323" w:type="dxa"/>
           </w:tcPr>
           <w:p>
             <w:pPr>
@@ -517,7 +589,7 @@
         </w:tc>
         <w:tc>
           <w:tcPr>
-            <w:tcW w:w="2394" w:type="dxa"/>
+            <w:tcW w:w="2332" w:type="dxa"/>
           </w:tcPr>
           <w:p>
             <w:pPr>
@@ -1946,7 +2018,19 @@
         <w:rPr>
           <w:lang w:val="sr-Cyrl-RS"/>
         </w:rPr>
-        <w:t>ажурирања као и модератору за упутство како да је користи.</w:t>
+        <w:t xml:space="preserve">ажурирања као и </w:t>
+      </w:r>
+      <w:r>
+        <w:rPr>
+          <w:lang w:val="sr-Cyrl-RS"/>
+        </w:rPr>
+        <w:t xml:space="preserve">привилегованом кориснику </w:t>
+      </w:r>
+      <w:r>
+        <w:rPr>
+          <w:lang w:val="sr-Cyrl-RS"/>
+        </w:rPr>
+        <w:t>за упутство како да је користи.</w:t>
       </w:r>
     </w:p>
     <w:p>
@@ -2091,7 +2175,13 @@
         <w:rPr>
           <w:lang w:val="sr-Cyrl-RS"/>
         </w:rPr>
-        <w:t>Модератор има дозволу за додавање, брисање и ажурирање песама, додавање и брисање плејлисти и потенцијално жанрова.</w:t>
+        <w:t>Привилеговани корисник</w:t>
+      </w:r>
+      <w:r>
+        <w:rPr>
+          <w:lang w:val="sr-Cyrl-RS"/>
+        </w:rPr>
+        <w:t xml:space="preserve"> има дозволу за додавање, брисање и ажурирање песама, додавање и брисање плејлисти и потенцијално жанрова.</w:t>
       </w:r>
     </w:p>
     <w:p>
@@ -2153,7 +2243,25 @@
         <w:rPr>
           <w:lang w:val="sr-Cyrl-RS"/>
         </w:rPr>
-        <w:t>Модератор кликће дугме за ажурирање са насловне стране.</w:t>
+        <w:t xml:space="preserve">Привилеговани корисник </w:t>
+      </w:r>
+      <w:r>
+        <w:rPr>
+          <w:lang w:val="sr-Cyrl-RS"/>
+        </w:rPr>
+        <w:t>кликће</w:t>
+      </w:r>
+      <w:r>
+        <w:rPr>
+          <w:lang w:val="sr-Cyrl-RS"/>
+        </w:rPr>
+        <w:t xml:space="preserve"> на</w:t>
+      </w:r>
+      <w:r>
+        <w:rPr>
+          <w:lang w:val="sr-Cyrl-RS"/>
+        </w:rPr>
+        <w:t xml:space="preserve"> дугме за ажурирање са насловне стране.</w:t>
       </w:r>
     </w:p>
     <w:p>
@@ -2171,7 +2279,31 @@
         <w:rPr>
           <w:lang w:val="sr-Cyrl-RS"/>
         </w:rPr>
-        <w:t>Приказује му се форма са две падајуће листе, једне везане за избор операције коју може да обави (додавање, брисање и ажурирање) и друге везане за опцију да ли је жели применити на песму, плејлисту или жанр.</w:t>
+        <w:t>Приказује му се форма са две падајуће листе, једне везане за избор операције коју може да обави (додавање, брисање и ажурирање) и друге везане за опцију да ли је жели применити на песму</w:t>
+      </w:r>
+      <w:r>
+        <w:rPr>
+          <w:lang w:val="sr-Cyrl-RS"/>
+        </w:rPr>
+        <w:t xml:space="preserve"> или</w:t>
+      </w:r>
+      <w:r>
+        <w:rPr>
+          <w:lang w:val="sr-Cyrl-RS"/>
+        </w:rPr>
+        <w:t xml:space="preserve"> плејлист</w:t>
+      </w:r>
+      <w:r>
+        <w:rPr>
+          <w:lang w:val="sr-Cyrl-RS"/>
+        </w:rPr>
+        <w:t>у</w:t>
+      </w:r>
+      <w:r>
+        <w:rPr>
+          <w:lang w:val="sr-Cyrl-RS"/>
+        </w:rPr>
+        <w:t>.</w:t>
       </w:r>
     </w:p>
     <w:p>
@@ -2214,7 +2346,13 @@
         <w:rPr>
           <w:lang w:val="sr-Cyrl-RS"/>
         </w:rPr>
-        <w:t>Модератор уноси све потребне податке и кликом на дугме за потврду извршава задату операцију над базом.</w:t>
+        <w:t>Привилеговани корисинк</w:t>
+      </w:r>
+      <w:r>
+        <w:rPr>
+          <w:lang w:val="sr-Cyrl-RS"/>
+        </w:rPr>
+        <w:t xml:space="preserve"> уноси све потребне податке и кликом на дугме за потврду извршава задату операцију над базом.</w:t>
       </w:r>
     </w:p>
     <w:p>
@@ -2229,7 +2367,13 @@
         <w:rPr>
           <w:lang w:val="sr-Cyrl-RS"/>
         </w:rPr>
-        <w:t>Модератор се враћа на насловну страну</w:t>
+        <w:t>Привилеговани корисник</w:t>
+      </w:r>
+      <w:r>
+        <w:rPr>
+          <w:lang w:val="sr-Cyrl-RS"/>
+        </w:rPr>
+        <w:t xml:space="preserve"> се враћа на насловну страну</w:t>
       </w:r>
       <w:bookmarkEnd w:id="8"/>
     </w:p>
@@ -2248,7 +2392,13 @@
         <w:rPr>
           <w:lang w:val="sr-Cyrl-RS"/>
         </w:rPr>
-        <w:t>Модератор у било ком тренутку извршавања сценарија 2.2.1 може притиснути дугме за повратак.</w:t>
+        <w:t>Привилеговани корисник</w:t>
+      </w:r>
+      <w:r>
+        <w:rPr>
+          <w:lang w:val="sr-Cyrl-RS"/>
+        </w:rPr>
+        <w:t xml:space="preserve"> у било ком тренутку извршавања сценарија 2.2.1 може притиснути дугме за повратак.</w:t>
       </w:r>
     </w:p>
     <w:p>
@@ -2279,7 +2429,6 @@
           <w:lang w:val="sr-Cyrl-RS"/>
         </w:rPr>
       </w:pPr>
-      <w:bookmarkStart w:id="9" w:name="_Toc67689904"/>
       <w:r>
         <w:rPr>
           <w:i/>
@@ -2287,71 +2436,163 @@
           <w:u w:val="none"/>
           <w:lang w:val="sr-Cyrl-RS"/>
         </w:rPr>
-        <w:t>Модератор је изабрао комбинацију операција + на шта применити за коју тренутно не постоји подршка</w:t>
+        <w:t>Привилеговани корисник је оставио неке од поља празним</w:t>
+      </w:r>
+    </w:p>
+    <w:p>
+      <w:pPr>
+        <w:pStyle w:val="ListParagraph"/>
+        <w:numPr>
+          <w:ilvl w:val="0"/>
+          <w:numId w:val="19"/>
+        </w:numPr>
+        <w:rPr>
+          <w:lang w:val="sr-Cyrl-RS"/>
+        </w:rPr>
+      </w:pPr>
+      <w:r>
+        <w:rPr>
+          <w:lang w:val="sr-Cyrl-RS"/>
+        </w:rPr>
+        <w:t>Приказује се одговарајућа порука.</w:t>
+      </w:r>
+    </w:p>
+    <w:p>
+      <w:pPr>
+        <w:pStyle w:val="ListParagraph"/>
+        <w:numPr>
+          <w:ilvl w:val="0"/>
+          <w:numId w:val="19"/>
+        </w:numPr>
+        <w:rPr>
+          <w:lang w:val="sr-Cyrl-RS"/>
+        </w:rPr>
+      </w:pPr>
+      <w:r>
+        <w:rPr>
+          <w:lang w:val="sr-Cyrl-RS"/>
+        </w:rPr>
+        <w:t>Повратак</w:t>
+      </w:r>
+      <w:r>
+        <w:rPr>
+          <w:lang w:val="sr-Cyrl-RS"/>
+        </w:rPr>
+        <w:t xml:space="preserve"> на корак 2 ставке 2.2.1</w:t>
+      </w:r>
+    </w:p>
+    <w:p>
+      <w:pPr>
+        <w:pStyle w:val="Heading3"/>
+        <w:rPr>
+          <w:i/>
+          <w:iCs/>
+          <w:u w:val="none"/>
+          <w:lang w:val="sr-Cyrl-RS"/>
+        </w:rPr>
+      </w:pPr>
+      <w:r>
+        <w:rPr>
+          <w:i/>
+          <w:iCs/>
+          <w:u w:val="none"/>
+          <w:lang w:val="sr-Cyrl-RS"/>
+        </w:rPr>
+        <w:t>Привилеговани корисник није изабрао опцију из неког од падајућих менија</w:t>
+      </w:r>
+    </w:p>
+    <w:p>
+      <w:pPr>
+        <w:pStyle w:val="ListParagraph"/>
+        <w:numPr>
+          <w:ilvl w:val="0"/>
+          <w:numId w:val="19"/>
+        </w:numPr>
+        <w:rPr>
+          <w:lang w:val="sr-Cyrl-RS"/>
+        </w:rPr>
+      </w:pPr>
+      <w:r>
+        <w:rPr>
+          <w:lang w:val="sr-Cyrl-RS"/>
+        </w:rPr>
+        <w:t>Приказује се одговарајућа порука.</w:t>
+      </w:r>
+    </w:p>
+    <w:p>
+      <w:pPr>
+        <w:pStyle w:val="ListParagraph"/>
+        <w:numPr>
+          <w:ilvl w:val="0"/>
+          <w:numId w:val="19"/>
+        </w:numPr>
+        <w:rPr>
+          <w:lang w:val="sr-Cyrl-RS"/>
+        </w:rPr>
+      </w:pPr>
+      <w:r>
+        <w:rPr>
+          <w:lang w:val="sr-Cyrl-RS"/>
+        </w:rPr>
+        <w:t>Повратак на корак 2 ставке 2.2.1</w:t>
+      </w:r>
+    </w:p>
+    <w:p>
+      <w:pPr>
+        <w:rPr>
+          <w:lang w:val="sr-Cyrl-RS"/>
+        </w:rPr>
+      </w:pPr>
+    </w:p>
+    <w:p>
+      <w:pPr>
+        <w:pStyle w:val="Heading2"/>
+        <w:rPr>
+          <w:lang w:val="sr-Cyrl-RS"/>
+        </w:rPr>
+      </w:pPr>
+      <w:bookmarkStart w:id="9" w:name="_Toc67689905"/>
+      <w:r>
+        <w:rPr>
+          <w:lang w:val="sr-Cyrl-RS"/>
+        </w:rPr>
+        <w:t>Посебни услови</w:t>
       </w:r>
       <w:bookmarkEnd w:id="9"/>
     </w:p>
     <w:p>
       <w:pPr>
-        <w:pStyle w:val="ListParagraph"/>
-        <w:numPr>
-          <w:ilvl w:val="0"/>
-          <w:numId w:val="16"/>
-        </w:numPr>
-        <w:rPr>
-          <w:lang w:val="sr-Cyrl-RS"/>
-        </w:rPr>
-      </w:pPr>
-      <w:r>
-        <w:rPr>
-          <w:lang w:val="sr-Cyrl-RS"/>
-        </w:rPr>
-        <w:t>Прве три ставке сценарија 2.2.1 су идентичне</w:t>
+        <w:ind w:left="576"/>
+        <w:rPr>
+          <w:lang w:val="sr-Cyrl-RS"/>
+        </w:rPr>
+      </w:pPr>
+      <w:r>
+        <w:rPr>
+          <w:lang w:val="sr-Cyrl-RS"/>
+        </w:rPr>
+        <w:t>Нема.</w:t>
       </w:r>
     </w:p>
     <w:p>
       <w:pPr>
-        <w:pStyle w:val="ListParagraph"/>
-        <w:numPr>
-          <w:ilvl w:val="0"/>
-          <w:numId w:val="16"/>
-        </w:numPr>
-        <w:rPr>
-          <w:lang w:val="sr-Cyrl-RS"/>
-        </w:rPr>
-      </w:pPr>
-      <w:r>
-        <w:rPr>
-          <w:lang w:val="sr-Cyrl-RS"/>
-        </w:rPr>
-        <w:t>Модератору се појављује порука која му саопштава да ову комбинацију операције и на шта је применити тренутно не може да изврши над базом.</w:t>
-      </w:r>
-      <w:r>
-        <w:rPr>
-          <w:lang w:val="sr-Cyrl-RS"/>
-        </w:rPr>
-        <w:t xml:space="preserve"> </w:t>
-      </w:r>
-    </w:p>
-    <w:p>
-      <w:pPr>
         <w:pStyle w:val="Heading2"/>
         <w:rPr>
           <w:lang w:val="sr-Cyrl-RS"/>
         </w:rPr>
       </w:pPr>
-      <w:bookmarkStart w:id="10" w:name="_Toc67689905"/>
-      <w:r>
-        <w:rPr>
-          <w:lang w:val="sr-Cyrl-RS"/>
-        </w:rPr>
-        <w:t>Посебни услови</w:t>
+      <w:bookmarkStart w:id="10" w:name="_Toc67689906"/>
+      <w:r>
+        <w:rPr>
+          <w:lang w:val="sr-Cyrl-RS"/>
+        </w:rPr>
+        <w:t>Предуслови</w:t>
       </w:r>
       <w:bookmarkEnd w:id="10"/>
     </w:p>
     <w:p>
       <w:pPr>
-        <w:ind w:left="576"/>
+        <w:ind w:left="0" w:firstLine="576"/>
         <w:rPr>
           <w:lang w:val="sr-Cyrl-RS"/>
         </w:rPr>
@@ -2370,44 +2611,14 @@
           <w:lang w:val="sr-Cyrl-RS"/>
         </w:rPr>
       </w:pPr>
-      <w:bookmarkStart w:id="11" w:name="_Toc67689906"/>
-      <w:r>
-        <w:rPr>
-          <w:lang w:val="sr-Cyrl-RS"/>
-        </w:rPr>
-        <w:t>Предуслови</w:t>
+      <w:bookmarkStart w:id="11" w:name="_Toc67689907"/>
+      <w:r>
+        <w:rPr>
+          <w:lang w:val="sr-Cyrl-RS"/>
+        </w:rPr>
+        <w:t>Последице</w:t>
       </w:r>
       <w:bookmarkEnd w:id="11"/>
-    </w:p>
-    <w:p>
-      <w:pPr>
-        <w:ind w:left="0" w:firstLine="576"/>
-        <w:rPr>
-          <w:lang w:val="sr-Cyrl-RS"/>
-        </w:rPr>
-      </w:pPr>
-      <w:r>
-        <w:rPr>
-          <w:lang w:val="sr-Cyrl-RS"/>
-        </w:rPr>
-        <w:t>Нема.</w:t>
-      </w:r>
-    </w:p>
-    <w:p>
-      <w:pPr>
-        <w:pStyle w:val="Heading2"/>
-        <w:rPr>
-          <w:lang w:val="sr-Cyrl-RS"/>
-        </w:rPr>
-      </w:pPr>
-      <w:bookmarkStart w:id="12" w:name="_Toc67689907"/>
-      <w:r>
-        <w:rPr>
-          <w:lang w:val="sr-Cyrl-RS"/>
-        </w:rPr>
-        <w:t>Последице</w:t>
-      </w:r>
-      <w:bookmarkEnd w:id="12"/>
     </w:p>
     <w:p>
       <w:r>
@@ -2429,7 +2640,7 @@
 </file>
 
 <file path=word/endnotes.xml><?xml version="1.0" encoding="utf-8"?>
-<w:endnotes xmlns:wpc="http://schemas.microsoft.com/office/word/2010/wordprocessingCanvas" xmlns:cx="http://schemas.microsoft.com/office/drawing/2014/chartex" xmlns:cx1="http://schemas.microsoft.com/office/drawing/2015/9/8/chartex" xmlns:cx2="http://schemas.microsoft.com/office/drawing/2015/10/21/chartex" xmlns:cx3="http://schemas.microsoft.com/office/drawing/2016/5/9/chartex" xmlns:cx4="http://schemas.microsoft.com/office/drawing/2016/5/10/chartex" xmlns:cx5="http://schemas.microsoft.com/office/drawing/2016/5/11/chartex" xmlns:cx6="http://schemas.microsoft.com/office/drawing/2016/5/12/chartex" xmlns:cx7="http://schemas.microsoft.com/office/drawing/2016/5/13/chartex" xmlns:cx8="http://schemas.microsoft.com/office/drawing/2016/5/14/chartex" xmlns:mc="http://schemas.openxmlformats.org/markup-compatibility/2006" xmlns:aink="http://schemas.microsoft.com/office/drawing/2016/ink" xmlns:am3d="http://schemas.microsoft.com/office/drawing/2017/model3d" xmlns:o="urn:schemas-microsoft-com:office:office" xmlns:r="http://schemas.openxmlformats.org/officeDocument/2006/relationships" xmlns:m="http://schemas.openxmlformats.org/officeDocument/2006/math" xmlns:v="urn:schemas-microsoft-com:vml" xmlns:wp14="http://schemas.microsoft.com/office/word/2010/wordprocessingDrawing" xmlns:wp="http://schemas.openxmlformats.org/drawingml/2006/wordprocessingDrawing" xmlns:w10="urn:schemas-microsoft-com:office:word" xmlns:w="http://schemas.openxmlformats.org/wordprocessingml/2006/main" xmlns:w14="http://schemas.microsoft.com/office/word/2010/wordml" xmlns:w15="http://schemas.microsoft.com/office/word/2012/wordml" xmlns:w16cex="http://schemas.microsoft.com/office/word/2018/wordml/cex" xmlns:w16cid="http://schemas.microsoft.com/office/word/2016/wordml/cid" xmlns:w16="http://schemas.microsoft.com/office/word/2018/wordml" xmlns:w16se="http://schemas.microsoft.com/office/word/2015/wordml/symex" xmlns:wpg="http://schemas.microsoft.com/office/word/2010/wordprocessingGroup" xmlns:wpi="http://schemas.microsoft.com/office/word/2010/wordprocessingInk" xmlns:wne="http://schemas.microsoft.com/office/word/2006/wordml" xmlns:wps="http://schemas.microsoft.com/office/word/2010/wordprocessingShape" mc:Ignorable="w14 w15 w16se w16cid w16 w16cex wp14">
+<w:endnotes xmlns:wpc="http://schemas.microsoft.com/office/word/2010/wordprocessingCanvas" xmlns:cx="http://schemas.microsoft.com/office/drawing/2014/chartex" xmlns:cx1="http://schemas.microsoft.com/office/drawing/2015/9/8/chartex" xmlns:cx2="http://schemas.microsoft.com/office/drawing/2015/10/21/chartex" xmlns:cx3="http://schemas.microsoft.com/office/drawing/2016/5/9/chartex" xmlns:cx4="http://schemas.microsoft.com/office/drawing/2016/5/10/chartex" xmlns:cx5="http://schemas.microsoft.com/office/drawing/2016/5/11/chartex" xmlns:cx6="http://schemas.microsoft.com/office/drawing/2016/5/12/chartex" xmlns:cx7="http://schemas.microsoft.com/office/drawing/2016/5/13/chartex" xmlns:cx8="http://schemas.microsoft.com/office/drawing/2016/5/14/chartex" xmlns:mc="http://schemas.openxmlformats.org/markup-compatibility/2006" xmlns:aink="http://schemas.microsoft.com/office/drawing/2016/ink" xmlns:am3d="http://schemas.microsoft.com/office/drawing/2017/model3d" xmlns:o="urn:schemas-microsoft-com:office:office" xmlns:r="http://schemas.openxmlformats.org/officeDocument/2006/relationships" xmlns:m="http://schemas.openxmlformats.org/officeDocument/2006/math" xmlns:v="urn:schemas-microsoft-com:vml" xmlns:wp14="http://schemas.microsoft.com/office/word/2010/wordprocessingDrawing" xmlns:wp="http://schemas.openxmlformats.org/drawingml/2006/wordprocessingDrawing" xmlns:w10="urn:schemas-microsoft-com:office:word" xmlns:w="http://schemas.openxmlformats.org/wordprocessingml/2006/main" xmlns:w14="http://schemas.microsoft.com/office/word/2010/wordml" xmlns:w15="http://schemas.microsoft.com/office/word/2012/wordml" xmlns:w16cex="http://schemas.microsoft.com/office/word/2018/wordml/cex" xmlns:w16cid="http://schemas.microsoft.com/office/word/2016/wordml/cid" xmlns:w16="http://schemas.microsoft.com/office/word/2018/wordml" xmlns:w16sdtdh="http://schemas.microsoft.com/office/word/2020/wordml/sdtdatahash" xmlns:w16se="http://schemas.microsoft.com/office/word/2015/wordml/symex" xmlns:wpg="http://schemas.microsoft.com/office/word/2010/wordprocessingGroup" xmlns:wpi="http://schemas.microsoft.com/office/word/2010/wordprocessingInk" xmlns:wne="http://schemas.microsoft.com/office/word/2006/wordml" xmlns:wps="http://schemas.microsoft.com/office/word/2010/wordprocessingShape" mc:Ignorable="w14 w15 w16se w16cid w16 w16cex w16sdtdh wp14">
   <w:endnote w:type="separator" w:id="-1">
     <w:p>
       <w:pPr>
@@ -2454,7 +2665,7 @@
 </file>
 
 <file path=word/footnotes.xml><?xml version="1.0" encoding="utf-8"?>
-<w:footnotes xmlns:wpc="http://schemas.microsoft.com/office/word/2010/wordprocessingCanvas" xmlns:cx="http://schemas.microsoft.com/office/drawing/2014/chartex" xmlns:cx1="http://schemas.microsoft.com/office/drawing/2015/9/8/chartex" xmlns:cx2="http://schemas.microsoft.com/office/drawing/2015/10/21/chartex" xmlns:cx3="http://schemas.microsoft.com/office/drawing/2016/5/9/chartex" xmlns:cx4="http://schemas.microsoft.com/office/drawing/2016/5/10/chartex" xmlns:cx5="http://schemas.microsoft.com/office/drawing/2016/5/11/chartex" xmlns:cx6="http://schemas.microsoft.com/office/drawing/2016/5/12/chartex" xmlns:cx7="http://schemas.microsoft.com/office/drawing/2016/5/13/chartex" xmlns:cx8="http://schemas.microsoft.com/office/drawing/2016/5/14/chartex" xmlns:mc="http://schemas.openxmlformats.org/markup-compatibility/2006" xmlns:aink="http://schemas.microsoft.com/office/drawing/2016/ink" xmlns:am3d="http://schemas.microsoft.com/office/drawing/2017/model3d" xmlns:o="urn:schemas-microsoft-com:office:office" xmlns:r="http://schemas.openxmlformats.org/officeDocument/2006/relationships" xmlns:m="http://schemas.openxmlformats.org/officeDocument/2006/math" xmlns:v="urn:schemas-microsoft-com:vml" xmlns:wp14="http://schemas.microsoft.com/office/word/2010/wordprocessingDrawing" xmlns:wp="http://schemas.openxmlformats.org/drawingml/2006/wordprocessingDrawing" xmlns:w10="urn:schemas-microsoft-com:office:word" xmlns:w="http://schemas.openxmlformats.org/wordprocessingml/2006/main" xmlns:w14="http://schemas.microsoft.com/office/word/2010/wordml" xmlns:w15="http://schemas.microsoft.com/office/word/2012/wordml" xmlns:w16cex="http://schemas.microsoft.com/office/word/2018/wordml/cex" xmlns:w16cid="http://schemas.microsoft.com/office/word/2016/wordml/cid" xmlns:w16="http://schemas.microsoft.com/office/word/2018/wordml" xmlns:w16se="http://schemas.microsoft.com/office/word/2015/wordml/symex" xmlns:wpg="http://schemas.microsoft.com/office/word/2010/wordprocessingGroup" xmlns:wpi="http://schemas.microsoft.com/office/word/2010/wordprocessingInk" xmlns:wne="http://schemas.microsoft.com/office/word/2006/wordml" xmlns:wps="http://schemas.microsoft.com/office/word/2010/wordprocessingShape" mc:Ignorable="w14 w15 w16se w16cid w16 w16cex wp14">
+<w:footnotes xmlns:wpc="http://schemas.microsoft.com/office/word/2010/wordprocessingCanvas" xmlns:cx="http://schemas.microsoft.com/office/drawing/2014/chartex" xmlns:cx1="http://schemas.microsoft.com/office/drawing/2015/9/8/chartex" xmlns:cx2="http://schemas.microsoft.com/office/drawing/2015/10/21/chartex" xmlns:cx3="http://schemas.microsoft.com/office/drawing/2016/5/9/chartex" xmlns:cx4="http://schemas.microsoft.com/office/drawing/2016/5/10/chartex" xmlns:cx5="http://schemas.microsoft.com/office/drawing/2016/5/11/chartex" xmlns:cx6="http://schemas.microsoft.com/office/drawing/2016/5/12/chartex" xmlns:cx7="http://schemas.microsoft.com/office/drawing/2016/5/13/chartex" xmlns:cx8="http://schemas.microsoft.com/office/drawing/2016/5/14/chartex" xmlns:mc="http://schemas.openxmlformats.org/markup-compatibility/2006" xmlns:aink="http://schemas.microsoft.com/office/drawing/2016/ink" xmlns:am3d="http://schemas.microsoft.com/office/drawing/2017/model3d" xmlns:o="urn:schemas-microsoft-com:office:office" xmlns:r="http://schemas.openxmlformats.org/officeDocument/2006/relationships" xmlns:m="http://schemas.openxmlformats.org/officeDocument/2006/math" xmlns:v="urn:schemas-microsoft-com:vml" xmlns:wp14="http://schemas.microsoft.com/office/word/2010/wordprocessingDrawing" xmlns:wp="http://schemas.openxmlformats.org/drawingml/2006/wordprocessingDrawing" xmlns:w10="urn:schemas-microsoft-com:office:word" xmlns:w="http://schemas.openxmlformats.org/wordprocessingml/2006/main" xmlns:w14="http://schemas.microsoft.com/office/word/2010/wordml" xmlns:w15="http://schemas.microsoft.com/office/word/2012/wordml" xmlns:w16cex="http://schemas.microsoft.com/office/word/2018/wordml/cex" xmlns:w16cid="http://schemas.microsoft.com/office/word/2016/wordml/cid" xmlns:w16="http://schemas.microsoft.com/office/word/2018/wordml" xmlns:w16sdtdh="http://schemas.microsoft.com/office/word/2020/wordml/sdtdatahash" xmlns:w16se="http://schemas.microsoft.com/office/word/2015/wordml/symex" xmlns:wpg="http://schemas.microsoft.com/office/word/2010/wordprocessingGroup" xmlns:wpi="http://schemas.microsoft.com/office/word/2010/wordprocessingInk" xmlns:wne="http://schemas.microsoft.com/office/word/2006/wordml" xmlns:wps="http://schemas.microsoft.com/office/word/2010/wordprocessingShape" mc:Ignorable="w14 w15 w16se w16cid w16 w16cex w16sdtdh wp14">
   <w:footnote w:type="separator" w:id="-1">
     <w:p>
       <w:pPr>
@@ -2479,7 +2690,7 @@
 </file>
 
 <file path=word/header1.xml><?xml version="1.0" encoding="utf-8"?>
-<w:hdr xmlns:wpc="http://schemas.microsoft.com/office/word/2010/wordprocessingCanvas" xmlns:cx="http://schemas.microsoft.com/office/drawing/2014/chartex" xmlns:cx1="http://schemas.microsoft.com/office/drawing/2015/9/8/chartex" xmlns:cx2="http://schemas.microsoft.com/office/drawing/2015/10/21/chartex" xmlns:cx3="http://schemas.microsoft.com/office/drawing/2016/5/9/chartex" xmlns:cx4="http://schemas.microsoft.com/office/drawing/2016/5/10/chartex" xmlns:cx5="http://schemas.microsoft.com/office/drawing/2016/5/11/chartex" xmlns:cx6="http://schemas.microsoft.com/office/drawing/2016/5/12/chartex" xmlns:cx7="http://schemas.microsoft.com/office/drawing/2016/5/13/chartex" xmlns:cx8="http://schemas.microsoft.com/office/drawing/2016/5/14/chartex" xmlns:mc="http://schemas.openxmlformats.org/markup-compatibility/2006" xmlns:aink="http://schemas.microsoft.com/office/drawing/2016/ink" xmlns:am3d="http://schemas.microsoft.com/office/drawing/2017/model3d" xmlns:o="urn:schemas-microsoft-com:office:office" xmlns:r="http://schemas.openxmlformats.org/officeDocument/2006/relationships" xmlns:m="http://schemas.openxmlformats.org/officeDocument/2006/math" xmlns:v="urn:schemas-microsoft-com:vml" xmlns:wp14="http://schemas.microsoft.com/office/word/2010/wordprocessingDrawing" xmlns:wp="http://schemas.openxmlformats.org/drawingml/2006/wordprocessingDrawing" xmlns:w10="urn:schemas-microsoft-com:office:word" xmlns:w="http://schemas.openxmlformats.org/wordprocessingml/2006/main" xmlns:w14="http://schemas.microsoft.com/office/word/2010/wordml" xmlns:w15="http://schemas.microsoft.com/office/word/2012/wordml" xmlns:w16cex="http://schemas.microsoft.com/office/word/2018/wordml/cex" xmlns:w16cid="http://schemas.microsoft.com/office/word/2016/wordml/cid" xmlns:w16="http://schemas.microsoft.com/office/word/2018/wordml" xmlns:w16se="http://schemas.microsoft.com/office/word/2015/wordml/symex" xmlns:wpg="http://schemas.microsoft.com/office/word/2010/wordprocessingGroup" xmlns:wpi="http://schemas.microsoft.com/office/word/2010/wordprocessingInk" xmlns:wne="http://schemas.microsoft.com/office/word/2006/wordml" xmlns:wps="http://schemas.microsoft.com/office/word/2010/wordprocessingShape" mc:Ignorable="w14 w15 w16se w16cid w16 w16cex wp14">
+<w:hdr xmlns:wpc="http://schemas.microsoft.com/office/word/2010/wordprocessingCanvas" xmlns:cx="http://schemas.microsoft.com/office/drawing/2014/chartex" xmlns:cx1="http://schemas.microsoft.com/office/drawing/2015/9/8/chartex" xmlns:cx2="http://schemas.microsoft.com/office/drawing/2015/10/21/chartex" xmlns:cx3="http://schemas.microsoft.com/office/drawing/2016/5/9/chartex" xmlns:cx4="http://schemas.microsoft.com/office/drawing/2016/5/10/chartex" xmlns:cx5="http://schemas.microsoft.com/office/drawing/2016/5/11/chartex" xmlns:cx6="http://schemas.microsoft.com/office/drawing/2016/5/12/chartex" xmlns:cx7="http://schemas.microsoft.com/office/drawing/2016/5/13/chartex" xmlns:cx8="http://schemas.microsoft.com/office/drawing/2016/5/14/chartex" xmlns:mc="http://schemas.openxmlformats.org/markup-compatibility/2006" xmlns:aink="http://schemas.microsoft.com/office/drawing/2016/ink" xmlns:am3d="http://schemas.microsoft.com/office/drawing/2017/model3d" xmlns:o="urn:schemas-microsoft-com:office:office" xmlns:r="http://schemas.openxmlformats.org/officeDocument/2006/relationships" xmlns:m="http://schemas.openxmlformats.org/officeDocument/2006/math" xmlns:v="urn:schemas-microsoft-com:vml" xmlns:wp14="http://schemas.microsoft.com/office/word/2010/wordprocessingDrawing" xmlns:wp="http://schemas.openxmlformats.org/drawingml/2006/wordprocessingDrawing" xmlns:w10="urn:schemas-microsoft-com:office:word" xmlns:w="http://schemas.openxmlformats.org/wordprocessingml/2006/main" xmlns:w14="http://schemas.microsoft.com/office/word/2010/wordml" xmlns:w15="http://schemas.microsoft.com/office/word/2012/wordml" xmlns:w16cex="http://schemas.microsoft.com/office/word/2018/wordml/cex" xmlns:w16cid="http://schemas.microsoft.com/office/word/2016/wordml/cid" xmlns:w16="http://schemas.microsoft.com/office/word/2018/wordml" xmlns:w16sdtdh="http://schemas.microsoft.com/office/word/2020/wordml/sdtdatahash" xmlns:w16se="http://schemas.microsoft.com/office/word/2015/wordml/symex" xmlns:wpg="http://schemas.microsoft.com/office/word/2010/wordprocessingGroup" xmlns:wpi="http://schemas.microsoft.com/office/word/2010/wordprocessingInk" xmlns:wne="http://schemas.microsoft.com/office/word/2006/wordml" xmlns:wps="http://schemas.microsoft.com/office/word/2010/wordprocessingShape" mc:Ignorable="w14 w15 w16se w16cid w16 w16cex w16sdtdh wp14">
   <w:p>
     <w:pPr>
       <w:spacing w:before="0" w:after="0"/>
@@ -2505,7 +2716,7 @@
 </file>
 
 <file path=word/numbering.xml><?xml version="1.0" encoding="utf-8"?>
-<w:numbering xmlns:wpc="http://schemas.microsoft.com/office/word/2010/wordprocessingCanvas" xmlns:cx="http://schemas.microsoft.com/office/drawing/2014/chartex" xmlns:cx1="http://schemas.microsoft.com/office/drawing/2015/9/8/chartex" xmlns:cx2="http://schemas.microsoft.com/office/drawing/2015/10/21/chartex" xmlns:cx3="http://schemas.microsoft.com/office/drawing/2016/5/9/chartex" xmlns:cx4="http://schemas.microsoft.com/office/drawing/2016/5/10/chartex" xmlns:cx5="http://schemas.microsoft.com/office/drawing/2016/5/11/chartex" xmlns:cx6="http://schemas.microsoft.com/office/drawing/2016/5/12/chartex" xmlns:cx7="http://schemas.microsoft.com/office/drawing/2016/5/13/chartex" xmlns:cx8="http://schemas.microsoft.com/office/drawing/2016/5/14/chartex" xmlns:mc="http://schemas.openxmlformats.org/markup-compatibility/2006" xmlns:aink="http://schemas.microsoft.com/office/drawing/2016/ink" xmlns:am3d="http://schemas.microsoft.com/office/drawing/2017/model3d" xmlns:o="urn:schemas-microsoft-com:office:office" xmlns:r="http://schemas.openxmlformats.org/officeDocument/2006/relationships" xmlns:m="http://schemas.openxmlformats.org/officeDocument/2006/math" xmlns:v="urn:schemas-microsoft-com:vml" xmlns:wp14="http://schemas.microsoft.com/office/word/2010/wordprocessingDrawing" xmlns:wp="http://schemas.openxmlformats.org/drawingml/2006/wordprocessingDrawing" xmlns:w10="urn:schemas-microsoft-com:office:word" xmlns:w="http://schemas.openxmlformats.org/wordprocessingml/2006/main" xmlns:w14="http://schemas.microsoft.com/office/word/2010/wordml" xmlns:w15="http://schemas.microsoft.com/office/word/2012/wordml" xmlns:w16cex="http://schemas.microsoft.com/office/word/2018/wordml/cex" xmlns:w16cid="http://schemas.microsoft.com/office/word/2016/wordml/cid" xmlns:w16="http://schemas.microsoft.com/office/word/2018/wordml" xmlns:w16se="http://schemas.microsoft.com/office/word/2015/wordml/symex" xmlns:wpg="http://schemas.microsoft.com/office/word/2010/wordprocessingGroup" xmlns:wpi="http://schemas.microsoft.com/office/word/2010/wordprocessingInk" xmlns:wne="http://schemas.microsoft.com/office/word/2006/wordml" xmlns:wps="http://schemas.microsoft.com/office/word/2010/wordprocessingShape" mc:Ignorable="w14 w15 w16se w16cid w16 w16cex wp14">
+<w:numbering xmlns:wpc="http://schemas.microsoft.com/office/word/2010/wordprocessingCanvas" xmlns:cx="http://schemas.microsoft.com/office/drawing/2014/chartex" xmlns:cx1="http://schemas.microsoft.com/office/drawing/2015/9/8/chartex" xmlns:cx2="http://schemas.microsoft.com/office/drawing/2015/10/21/chartex" xmlns:cx3="http://schemas.microsoft.com/office/drawing/2016/5/9/chartex" xmlns:cx4="http://schemas.microsoft.com/office/drawing/2016/5/10/chartex" xmlns:cx5="http://schemas.microsoft.com/office/drawing/2016/5/11/chartex" xmlns:cx6="http://schemas.microsoft.com/office/drawing/2016/5/12/chartex" xmlns:cx7="http://schemas.microsoft.com/office/drawing/2016/5/13/chartex" xmlns:cx8="http://schemas.microsoft.com/office/drawing/2016/5/14/chartex" xmlns:mc="http://schemas.openxmlformats.org/markup-compatibility/2006" xmlns:aink="http://schemas.microsoft.com/office/drawing/2016/ink" xmlns:am3d="http://schemas.microsoft.com/office/drawing/2017/model3d" xmlns:o="urn:schemas-microsoft-com:office:office" xmlns:r="http://schemas.openxmlformats.org/officeDocument/2006/relationships" xmlns:m="http://schemas.openxmlformats.org/officeDocument/2006/math" xmlns:v="urn:schemas-microsoft-com:vml" xmlns:wp14="http://schemas.microsoft.com/office/word/2010/wordprocessingDrawing" xmlns:wp="http://schemas.openxmlformats.org/drawingml/2006/wordprocessingDrawing" xmlns:w10="urn:schemas-microsoft-com:office:word" xmlns:w="http://schemas.openxmlformats.org/wordprocessingml/2006/main" xmlns:w14="http://schemas.microsoft.com/office/word/2010/wordml" xmlns:w15="http://schemas.microsoft.com/office/word/2012/wordml" xmlns:w16cex="http://schemas.microsoft.com/office/word/2018/wordml/cex" xmlns:w16cid="http://schemas.microsoft.com/office/word/2016/wordml/cid" xmlns:w16="http://schemas.microsoft.com/office/word/2018/wordml" xmlns:w16sdtdh="http://schemas.microsoft.com/office/word/2020/wordml/sdtdatahash" xmlns:w16se="http://schemas.microsoft.com/office/word/2015/wordml/symex" xmlns:wpg="http://schemas.microsoft.com/office/word/2010/wordprocessingGroup" xmlns:wpi="http://schemas.microsoft.com/office/word/2010/wordprocessingInk" xmlns:wne="http://schemas.microsoft.com/office/word/2006/wordml" xmlns:wps="http://schemas.microsoft.com/office/word/2010/wordprocessingShape" mc:Ignorable="w14 w15 w16se w16cid w16 w16cex w16sdtdh wp14">
   <w:abstractNum w:abstractNumId="0" w15:restartNumberingAfterBreak="0">
     <w:nsid w:val="004E5F44"/>
     <w:multiLevelType w:val="hybridMultilevel"/>
@@ -3850,6 +4061,92 @@
     </w:lvl>
   </w:abstractNum>
   <w:abstractNum w:abstractNumId="13" w15:restartNumberingAfterBreak="0">
+    <w:nsid w:val="463B0DFD"/>
+    <w:multiLevelType w:val="hybridMultilevel"/>
+    <w:tmpl w:val="A7E44F62"/>
+    <w:lvl w:ilvl="0" w:tplc="0409000F">
+      <w:start w:val="1"/>
+      <w:numFmt w:val="decimal"/>
+      <w:lvlText w:val="%1."/>
+      <w:lvlJc w:val="left"/>
+      <w:pPr>
+        <w:ind w:left="1440" w:hanging="360"/>
+      </w:pPr>
+    </w:lvl>
+    <w:lvl w:ilvl="1" w:tplc="04090019" w:tentative="1">
+      <w:start w:val="1"/>
+      <w:numFmt w:val="lowerLetter"/>
+      <w:lvlText w:val="%2."/>
+      <w:lvlJc w:val="left"/>
+      <w:pPr>
+        <w:ind w:left="2160" w:hanging="360"/>
+      </w:pPr>
+    </w:lvl>
+    <w:lvl w:ilvl="2" w:tplc="0409001B" w:tentative="1">
+      <w:start w:val="1"/>
+      <w:numFmt w:val="lowerRoman"/>
+      <w:lvlText w:val="%3."/>
+      <w:lvlJc w:val="right"/>
+      <w:pPr>
+        <w:ind w:left="2880" w:hanging="180"/>
+      </w:pPr>
+    </w:lvl>
+    <w:lvl w:ilvl="3" w:tplc="0409000F" w:tentative="1">
+      <w:start w:val="1"/>
+      <w:numFmt w:val="decimal"/>
+      <w:lvlText w:val="%4."/>
+      <w:lvlJc w:val="left"/>
+      <w:pPr>
+        <w:ind w:left="3600" w:hanging="360"/>
+      </w:pPr>
+    </w:lvl>
+    <w:lvl w:ilvl="4" w:tplc="04090019" w:tentative="1">
+      <w:start w:val="1"/>
+      <w:numFmt w:val="lowerLetter"/>
+      <w:lvlText w:val="%5."/>
+      <w:lvlJc w:val="left"/>
+      <w:pPr>
+        <w:ind w:left="4320" w:hanging="360"/>
+      </w:pPr>
+    </w:lvl>
+    <w:lvl w:ilvl="5" w:tplc="0409001B" w:tentative="1">
+      <w:start w:val="1"/>
+      <w:numFmt w:val="lowerRoman"/>
+      <w:lvlText w:val="%6."/>
+      <w:lvlJc w:val="right"/>
+      <w:pPr>
+        <w:ind w:left="5040" w:hanging="180"/>
+      </w:pPr>
+    </w:lvl>
+    <w:lvl w:ilvl="6" w:tplc="0409000F" w:tentative="1">
+      <w:start w:val="1"/>
+      <w:numFmt w:val="decimal"/>
+      <w:lvlText w:val="%7."/>
+      <w:lvlJc w:val="left"/>
+      <w:pPr>
+        <w:ind w:left="5760" w:hanging="360"/>
+      </w:pPr>
+    </w:lvl>
+    <w:lvl w:ilvl="7" w:tplc="04090019" w:tentative="1">
+      <w:start w:val="1"/>
+      <w:numFmt w:val="lowerLetter"/>
+      <w:lvlText w:val="%8."/>
+      <w:lvlJc w:val="left"/>
+      <w:pPr>
+        <w:ind w:left="6480" w:hanging="360"/>
+      </w:pPr>
+    </w:lvl>
+    <w:lvl w:ilvl="8" w:tplc="0409001B" w:tentative="1">
+      <w:start w:val="1"/>
+      <w:numFmt w:val="lowerRoman"/>
+      <w:lvlText w:val="%9."/>
+      <w:lvlJc w:val="right"/>
+      <w:pPr>
+        <w:ind w:left="7200" w:hanging="180"/>
+      </w:pPr>
+    </w:lvl>
+  </w:abstractNum>
+  <w:abstractNum w:abstractNumId="14" w15:restartNumberingAfterBreak="0">
     <w:nsid w:val="487F0412"/>
     <w:multiLevelType w:val="hybridMultilevel"/>
     <w:tmpl w:val="99FA7DDA"/>
@@ -3962,7 +4259,7 @@
       </w:rPr>
     </w:lvl>
   </w:abstractNum>
-  <w:abstractNum w:abstractNumId="14" w15:restartNumberingAfterBreak="0">
+  <w:abstractNum w:abstractNumId="15" w15:restartNumberingAfterBreak="0">
     <w:nsid w:val="554C15AB"/>
     <w:multiLevelType w:val="hybridMultilevel"/>
     <w:tmpl w:val="E256846C"/>
@@ -4075,7 +4372,7 @@
       </w:rPr>
     </w:lvl>
   </w:abstractNum>
-  <w:abstractNum w:abstractNumId="15" w15:restartNumberingAfterBreak="0">
+  <w:abstractNum w:abstractNumId="16" w15:restartNumberingAfterBreak="0">
     <w:nsid w:val="60C51F4B"/>
     <w:multiLevelType w:val="hybridMultilevel"/>
     <w:tmpl w:val="794A71A4"/>
@@ -4161,7 +4458,7 @@
       </w:pPr>
     </w:lvl>
   </w:abstractNum>
-  <w:abstractNum w:abstractNumId="16" w15:restartNumberingAfterBreak="0">
+  <w:abstractNum w:abstractNumId="17" w15:restartNumberingAfterBreak="0">
     <w:nsid w:val="650C3F4E"/>
     <w:multiLevelType w:val="hybridMultilevel"/>
     <w:tmpl w:val="B4526316"/>
@@ -4274,7 +4571,7 @@
       </w:rPr>
     </w:lvl>
   </w:abstractNum>
-  <w:abstractNum w:abstractNumId="17" w15:restartNumberingAfterBreak="0">
+  <w:abstractNum w:abstractNumId="18" w15:restartNumberingAfterBreak="0">
     <w:nsid w:val="68D0450D"/>
     <w:multiLevelType w:val="hybridMultilevel"/>
     <w:tmpl w:val="9D52F16A"/>
@@ -4400,7 +4697,7 @@
     <w:abstractNumId w:val="11"/>
   </w:num>
   <w:num w:numId="5">
-    <w:abstractNumId w:val="17"/>
+    <w:abstractNumId w:val="18"/>
   </w:num>
   <w:num w:numId="6">
     <w:abstractNumId w:val="0"/>
@@ -4409,7 +4706,7 @@
     <w:abstractNumId w:val="4"/>
   </w:num>
   <w:num w:numId="8">
-    <w:abstractNumId w:val="16"/>
+    <w:abstractNumId w:val="17"/>
   </w:num>
   <w:num w:numId="9">
     <w:abstractNumId w:val="2"/>
@@ -4427,25 +4724,28 @@
     <w:abstractNumId w:val="6"/>
   </w:num>
   <w:num w:numId="14">
-    <w:abstractNumId w:val="15"/>
+    <w:abstractNumId w:val="16"/>
   </w:num>
   <w:num w:numId="15">
-    <w:abstractNumId w:val="14"/>
+    <w:abstractNumId w:val="15"/>
   </w:num>
   <w:num w:numId="16">
     <w:abstractNumId w:val="5"/>
   </w:num>
   <w:num w:numId="17">
-    <w:abstractNumId w:val="13"/>
+    <w:abstractNumId w:val="14"/>
   </w:num>
   <w:num w:numId="18">
     <w:abstractNumId w:val="7"/>
+  </w:num>
+  <w:num w:numId="19">
+    <w:abstractNumId w:val="13"/>
   </w:num>
 </w:numbering>
 </file>
 
 <file path=word/styles.xml><?xml version="1.0" encoding="utf-8"?>
-<w:styles xmlns:mc="http://schemas.openxmlformats.org/markup-compatibility/2006" xmlns:r="http://schemas.openxmlformats.org/officeDocument/2006/relationships" xmlns:w="http://schemas.openxmlformats.org/wordprocessingml/2006/main" xmlns:w14="http://schemas.microsoft.com/office/word/2010/wordml" xmlns:w15="http://schemas.microsoft.com/office/word/2012/wordml" xmlns:w16cex="http://schemas.microsoft.com/office/word/2018/wordml/cex" xmlns:w16cid="http://schemas.microsoft.com/office/word/2016/wordml/cid" xmlns:w16="http://schemas.microsoft.com/office/word/2018/wordml" xmlns:w16se="http://schemas.microsoft.com/office/word/2015/wordml/symex" mc:Ignorable="w14 w15 w16se w16cid w16 w16cex">
+<w:styles xmlns:mc="http://schemas.openxmlformats.org/markup-compatibility/2006" xmlns:r="http://schemas.openxmlformats.org/officeDocument/2006/relationships" xmlns:w="http://schemas.openxmlformats.org/wordprocessingml/2006/main" xmlns:w14="http://schemas.microsoft.com/office/word/2010/wordml" xmlns:w15="http://schemas.microsoft.com/office/word/2012/wordml" xmlns:w16cex="http://schemas.microsoft.com/office/word/2018/wordml/cex" xmlns:w16cid="http://schemas.microsoft.com/office/word/2016/wordml/cid" xmlns:w16="http://schemas.microsoft.com/office/word/2018/wordml" xmlns:w16sdtdh="http://schemas.microsoft.com/office/word/2020/wordml/sdtdatahash" xmlns:w16se="http://schemas.microsoft.com/office/word/2015/wordml/symex" mc:Ignorable="w14 w15 w16se w16cid w16 w16cex w16sdtdh">
   <w:docDefaults>
     <w:rPrDefault>
       <w:rPr>
@@ -5391,6 +5691,20 @@
       <w:u w:val="single"/>
     </w:rPr>
   </w:style>
+  <w:style w:type="paragraph" w:styleId="NoSpacing">
+    <w:name w:val="No Spacing"/>
+    <w:uiPriority w:val="1"/>
+    <w:qFormat/>
+    <w:rsid w:val="00032DD7"/>
+    <w:pPr>
+      <w:spacing w:after="0" w:line="240" w:lineRule="auto"/>
+      <w:ind w:left="720"/>
+      <w:jc w:val="both"/>
+    </w:pPr>
+    <w:rPr>
+      <w:sz w:val="24"/>
+    </w:rPr>
+  </w:style>
 </w:styles>
 </file>
 

</xml_diff>